<commit_message>
Fix: Se modifican los UMLs por el cambio de atributo
</commit_message>
<xml_diff>
--- a/reports/C3/Consent Form About Call 2 Material.docx
+++ b/reports/C3/Consent Form About Call 2 Material.docx
@@ -1,6 +1,6 @@
 
 <file path=word/document.xml><?xml version="1.0" encoding="utf-8"?>
-<w:document xmlns:wpc="http://schemas.microsoft.com/office/word/2010/wordprocessingCanvas" xmlns:cx="http://schemas.microsoft.com/office/drawing/2014/chartex" xmlns:cx1="http://schemas.microsoft.com/office/drawing/2015/9/8/chartex" xmlns:cx2="http://schemas.microsoft.com/office/drawing/2015/10/21/chartex" xmlns:cx3="http://schemas.microsoft.com/office/drawing/2016/5/9/chartex" xmlns:cx4="http://schemas.microsoft.com/office/drawing/2016/5/10/chartex" xmlns:cx5="http://schemas.microsoft.com/office/drawing/2016/5/11/chartex" xmlns:cx6="http://schemas.microsoft.com/office/drawing/2016/5/12/chartex" xmlns:cx7="http://schemas.microsoft.com/office/drawing/2016/5/13/chartex" xmlns:cx8="http://schemas.microsoft.com/office/drawing/2016/5/14/chartex" xmlns:mc="http://schemas.openxmlformats.org/markup-compatibility/2006" xmlns:aink="http://schemas.microsoft.com/office/drawing/2016/ink" xmlns:am3d="http://schemas.microsoft.com/office/drawing/2017/model3d" xmlns:o="urn:schemas-microsoft-com:office:office" xmlns:oel="http://schemas.microsoft.com/office/2019/extlst" xmlns:r="http://schemas.openxmlformats.org/officeDocument/2006/relationships" xmlns:m="http://schemas.openxmlformats.org/officeDocument/2006/math" xmlns:v="urn:schemas-microsoft-com:vml" xmlns:wp14="http://schemas.microsoft.com/office/word/2010/wordprocessingDrawing" xmlns:wp="http://schemas.openxmlformats.org/drawingml/2006/wordprocessingDrawing" xmlns:w10="urn:schemas-microsoft-com:office:word" xmlns:w="http://schemas.openxmlformats.org/wordprocessingml/2006/main" xmlns:w14="http://schemas.microsoft.com/office/word/2010/wordml" xmlns:w15="http://schemas.microsoft.com/office/word/2012/wordml" xmlns:w16cex="http://schemas.microsoft.com/office/word/2018/wordml/cex" xmlns:w16cid="http://schemas.microsoft.com/office/word/2016/wordml/cid" xmlns:w16="http://schemas.microsoft.com/office/word/2018/wordml" xmlns:w16du="http://schemas.microsoft.com/office/word/2023/wordml/word16du" xmlns:w16sdtdh="http://schemas.microsoft.com/office/word/2020/wordml/sdtdatahash" xmlns:w16sdtfl="http://schemas.microsoft.com/office/word/2024/wordml/sdtformatlock" xmlns:w16se="http://schemas.microsoft.com/office/word/2015/wordml/symex" xmlns:wpg="http://schemas.microsoft.com/office/word/2010/wordprocessingGroup" xmlns:wpi="http://schemas.microsoft.com/office/word/2010/wordprocessingInk" xmlns:wne="http://schemas.microsoft.com/office/word/2006/wordml" xmlns:wps="http://schemas.microsoft.com/office/word/2010/wordprocessingShape" mc:Ignorable="w14 w15 w16se w16cid w16 w16cex w16sdtdh w16sdtfl w16du wp14">
+<w:document xmlns:wpc="http://schemas.microsoft.com/office/word/2010/wordprocessingCanvas" xmlns:cx="http://schemas.microsoft.com/office/drawing/2014/chartex" xmlns:cx1="http://schemas.microsoft.com/office/drawing/2015/9/8/chartex" xmlns:cx2="http://schemas.microsoft.com/office/drawing/2015/10/21/chartex" xmlns:cx3="http://schemas.microsoft.com/office/drawing/2016/5/9/chartex" xmlns:cx4="http://schemas.microsoft.com/office/drawing/2016/5/10/chartex" xmlns:cx5="http://schemas.microsoft.com/office/drawing/2016/5/11/chartex" xmlns:cx6="http://schemas.microsoft.com/office/drawing/2016/5/12/chartex" xmlns:cx7="http://schemas.microsoft.com/office/drawing/2016/5/13/chartex" xmlns:cx8="http://schemas.microsoft.com/office/drawing/2016/5/14/chartex" xmlns:mc="http://schemas.openxmlformats.org/markup-compatibility/2006" xmlns:aink="http://schemas.microsoft.com/office/drawing/2016/ink" xmlns:am3d="http://schemas.microsoft.com/office/drawing/2017/model3d" xmlns:o="urn:schemas-microsoft-com:office:office" xmlns:oel="http://schemas.microsoft.com/office/2019/extlst" xmlns:r="http://schemas.openxmlformats.org/officeDocument/2006/relationships" xmlns:m="http://schemas.openxmlformats.org/officeDocument/2006/math" xmlns:v="urn:schemas-microsoft-com:vml" xmlns:wp14="http://schemas.microsoft.com/office/word/2010/wordprocessingDrawing" xmlns:wp="http://schemas.openxmlformats.org/drawingml/2006/wordprocessingDrawing" xmlns:w10="urn:schemas-microsoft-com:office:word" xmlns:w="http://schemas.openxmlformats.org/wordprocessingml/2006/main" xmlns:w14="http://schemas.microsoft.com/office/word/2010/wordml" xmlns:w15="http://schemas.microsoft.com/office/word/2012/wordml" xmlns:w16cex="http://schemas.microsoft.com/office/word/2018/wordml/cex" xmlns:w16cid="http://schemas.microsoft.com/office/word/2016/wordml/cid" xmlns:w16="http://schemas.microsoft.com/office/word/2018/wordml" xmlns:w16sdtdh="http://schemas.microsoft.com/office/word/2020/wordml/sdtdatahash" xmlns:w16se="http://schemas.microsoft.com/office/word/2015/wordml/symex" xmlns:wpg="http://schemas.microsoft.com/office/word/2010/wordprocessingGroup" xmlns:wpi="http://schemas.microsoft.com/office/word/2010/wordprocessingInk" xmlns:wne="http://schemas.microsoft.com/office/word/2006/wordml" xmlns:wps="http://schemas.microsoft.com/office/word/2010/wordprocessingShape" mc:Ignorable="w14 w15 w16se w16cid w16 w16cex w16sdtdh wp14">
   <w:body>
     <w:p>
       <w:pPr>
@@ -147,7 +147,29 @@
           <w:szCs w:val="48"/>
           <w:lang w:val="en-US"/>
         </w:rPr>
-        <w:t>DP2 – Consent Form About Call 1 Material</w:t>
+        <w:t xml:space="preserve">DP2 – Consent Form About Call </w:t>
+      </w:r>
+      <w:r>
+        <w:rPr>
+          <w:rFonts w:ascii="Calibri Light" w:hAnsi="Calibri Light" w:cs="Calibri Light"/>
+          <w:b/>
+          <w:color w:val="000000" w:themeColor="text1"/>
+          <w:sz w:val="48"/>
+          <w:szCs w:val="48"/>
+          <w:lang w:val="en-US"/>
+        </w:rPr>
+        <w:t>2</w:t>
+      </w:r>
+      <w:r>
+        <w:rPr>
+          <w:rFonts w:ascii="Calibri Light" w:hAnsi="Calibri Light" w:cs="Calibri Light"/>
+          <w:b/>
+          <w:color w:val="000000" w:themeColor="text1"/>
+          <w:sz w:val="48"/>
+          <w:szCs w:val="48"/>
+          <w:lang w:val="en-US"/>
+        </w:rPr>
+        <w:t xml:space="preserve"> Material</w:t>
       </w:r>
     </w:p>
     <w:bookmarkEnd w:id="1"/>
@@ -567,7 +589,7 @@
           <w:rFonts w:asciiTheme="majorHAnsi" w:hAnsiTheme="majorHAnsi" w:cstheme="majorHAnsi"/>
           <w:lang w:val="es-ES"/>
         </w:rPr>
-        <w:t>2</w:t>
+        <w:t>3</w:t>
       </w:r>
       <w:r>
         <w:rPr>
@@ -628,7 +650,14 @@
           <w:rFonts w:asciiTheme="majorHAnsi" w:hAnsiTheme="majorHAnsi" w:cstheme="majorHAnsi"/>
           <w:lang w:val="es-ES"/>
         </w:rPr>
-        <w:t xml:space="preserve">  Niza Cobo, Manuel Jesús;  Gomez Claraco, Nicolas; Campos Diez, Lucia.</w:t>
+        <w:t xml:space="preserve">  Niza Cobo, Manuel Jesús;  Gomez Claraco, Nicolas</w:t>
+      </w:r>
+      <w:r>
+        <w:rPr>
+          <w:rFonts w:asciiTheme="majorHAnsi" w:hAnsiTheme="majorHAnsi" w:cstheme="majorHAnsi"/>
+          <w:lang w:val="es-ES"/>
+        </w:rPr>
+        <w:t>.</w:t>
       </w:r>
     </w:p>
     <w:p>
@@ -683,18 +712,24 @@
         <w:rPr>
           <w:rFonts w:asciiTheme="majorHAnsi" w:hAnsiTheme="majorHAnsi" w:cstheme="majorHAnsi"/>
         </w:rPr>
-        <w:t xml:space="preserve"> , </w:t>
-      </w:r>
-      <w:hyperlink r:id="rId14">
-        <w:r>
-          <w:rPr>
-            <w:rFonts w:asciiTheme="majorHAnsi" w:hAnsiTheme="majorHAnsi" w:cstheme="majorHAnsi"/>
-            <w:color w:val="1155CC"/>
-            <w:u w:val="single"/>
-          </w:rPr>
-          <w:t>luccamdie@alum.us.es</w:t>
-        </w:r>
-      </w:hyperlink>
+        <w:br/>
+      </w:r>
+    </w:p>
+    <w:p>
+      <w:pPr>
+        <w:spacing w:before="0" w:after="0"/>
+        <w:jc w:val="left"/>
+        <w:rPr>
+          <w:rFonts w:asciiTheme="majorHAnsi" w:hAnsiTheme="majorHAnsi" w:cstheme="majorHAnsi"/>
+        </w:rPr>
+      </w:pPr>
+      <w:r>
+        <w:rPr>
+          <w:rFonts w:asciiTheme="majorHAnsi" w:hAnsiTheme="majorHAnsi" w:cstheme="majorHAnsi"/>
+          <w:b/>
+        </w:rPr>
+        <w:t>Date:</w:t>
+      </w:r>
       <w:r>
         <w:rPr>
           <w:rFonts w:asciiTheme="majorHAnsi" w:hAnsiTheme="majorHAnsi" w:cstheme="majorHAnsi"/>
@@ -705,8 +740,33 @@
         <w:rPr>
           <w:rFonts w:asciiTheme="majorHAnsi" w:hAnsiTheme="majorHAnsi" w:cstheme="majorHAnsi"/>
         </w:rPr>
-        <w:br/>
-      </w:r>
+        <w:t>11</w:t>
+      </w:r>
+      <w:r>
+        <w:rPr>
+          <w:rFonts w:asciiTheme="majorHAnsi" w:hAnsiTheme="majorHAnsi" w:cstheme="majorHAnsi"/>
+        </w:rPr>
+        <w:t>/</w:t>
+      </w:r>
+      <w:r>
+        <w:rPr>
+          <w:rFonts w:asciiTheme="majorHAnsi" w:hAnsiTheme="majorHAnsi" w:cstheme="majorHAnsi"/>
+        </w:rPr>
+        <w:t>0</w:t>
+      </w:r>
+      <w:r>
+        <w:rPr>
+          <w:rFonts w:asciiTheme="majorHAnsi" w:hAnsiTheme="majorHAnsi" w:cstheme="majorHAnsi"/>
+        </w:rPr>
+        <w:t>8</w:t>
+      </w:r>
+      <w:r>
+        <w:rPr>
+          <w:rFonts w:asciiTheme="majorHAnsi" w:hAnsiTheme="majorHAnsi" w:cstheme="majorHAnsi"/>
+        </w:rPr>
+        <w:t>/2025</w:t>
+      </w:r>
+      <w:bookmarkEnd w:id="2"/>
     </w:p>
     <w:p>
       <w:pPr>
@@ -716,44 +776,15 @@
           <w:rFonts w:asciiTheme="majorHAnsi" w:hAnsiTheme="majorHAnsi" w:cstheme="majorHAnsi"/>
         </w:rPr>
       </w:pPr>
-      <w:r>
-        <w:rPr>
-          <w:rFonts w:asciiTheme="majorHAnsi" w:hAnsiTheme="majorHAnsi" w:cstheme="majorHAnsi"/>
-          <w:b/>
-        </w:rPr>
-        <w:t>Date:</w:t>
-      </w:r>
-      <w:r>
-        <w:rPr>
-          <w:rFonts w:asciiTheme="majorHAnsi" w:hAnsiTheme="majorHAnsi" w:cstheme="majorHAnsi"/>
-        </w:rPr>
-        <w:t xml:space="preserve"> 0</w:t>
-      </w:r>
-      <w:r>
-        <w:rPr>
-          <w:rFonts w:asciiTheme="majorHAnsi" w:hAnsiTheme="majorHAnsi" w:cstheme="majorHAnsi"/>
-        </w:rPr>
-        <w:t>3</w:t>
-      </w:r>
-      <w:r>
-        <w:rPr>
-          <w:rFonts w:asciiTheme="majorHAnsi" w:hAnsiTheme="majorHAnsi" w:cstheme="majorHAnsi"/>
-        </w:rPr>
-        <w:t>/</w:t>
-      </w:r>
-      <w:r>
-        <w:rPr>
-          <w:rFonts w:asciiTheme="majorHAnsi" w:hAnsiTheme="majorHAnsi" w:cstheme="majorHAnsi"/>
-        </w:rPr>
-        <w:t>07</w:t>
-      </w:r>
-      <w:r>
-        <w:rPr>
-          <w:rFonts w:asciiTheme="majorHAnsi" w:hAnsiTheme="majorHAnsi" w:cstheme="majorHAnsi"/>
-        </w:rPr>
-        <w:t>/2025</w:t>
-      </w:r>
-      <w:bookmarkEnd w:id="2"/>
+    </w:p>
+    <w:p>
+      <w:pPr>
+        <w:spacing w:before="0" w:after="0"/>
+        <w:jc w:val="left"/>
+        <w:rPr>
+          <w:rFonts w:asciiTheme="majorHAnsi" w:hAnsiTheme="majorHAnsi" w:cstheme="majorHAnsi"/>
+        </w:rPr>
+      </w:pPr>
     </w:p>
     <w:p>
       <w:pPr>
@@ -1626,6 +1657,83 @@
           </w:p>
         </w:tc>
       </w:tr>
+      <w:tr>
+        <w:tc>
+          <w:tcPr>
+            <w:tcW w:w="3009" w:type="dxa"/>
+            <w:tcMar>
+              <w:top w:w="100" w:type="dxa"/>
+              <w:left w:w="100" w:type="dxa"/>
+              <w:bottom w:w="100" w:type="dxa"/>
+              <w:right w:w="100" w:type="dxa"/>
+            </w:tcMar>
+          </w:tcPr>
+          <w:p>
+            <w:pPr>
+              <w:widowControl w:val="0"/>
+              <w:rPr>
+                <w:rFonts w:ascii="Calibri Light" w:hAnsi="Calibri Light" w:cs="Calibri Light"/>
+              </w:rPr>
+            </w:pPr>
+            <w:r>
+              <w:rPr>
+                <w:rFonts w:ascii="Calibri Light" w:hAnsi="Calibri Light" w:cs="Calibri Light"/>
+              </w:rPr>
+              <w:t>2.0</w:t>
+            </w:r>
+          </w:p>
+        </w:tc>
+        <w:tc>
+          <w:tcPr>
+            <w:tcW w:w="2651" w:type="dxa"/>
+            <w:tcMar>
+              <w:top w:w="100" w:type="dxa"/>
+              <w:left w:w="100" w:type="dxa"/>
+              <w:bottom w:w="100" w:type="dxa"/>
+              <w:right w:w="100" w:type="dxa"/>
+            </w:tcMar>
+          </w:tcPr>
+          <w:p>
+            <w:pPr>
+              <w:widowControl w:val="0"/>
+              <w:rPr>
+                <w:rFonts w:ascii="Calibri Light" w:hAnsi="Calibri Light" w:cs="Calibri Light"/>
+              </w:rPr>
+            </w:pPr>
+            <w:r>
+              <w:rPr>
+                <w:rFonts w:ascii="Calibri Light" w:hAnsi="Calibri Light" w:cs="Calibri Light"/>
+              </w:rPr>
+              <w:t>11/08/2025</w:t>
+            </w:r>
+          </w:p>
+        </w:tc>
+        <w:tc>
+          <w:tcPr>
+            <w:tcW w:w="3369" w:type="dxa"/>
+            <w:tcMar>
+              <w:top w:w="100" w:type="dxa"/>
+              <w:left w:w="100" w:type="dxa"/>
+              <w:bottom w:w="100" w:type="dxa"/>
+              <w:right w:w="100" w:type="dxa"/>
+            </w:tcMar>
+          </w:tcPr>
+          <w:p>
+            <w:pPr>
+              <w:widowControl w:val="0"/>
+              <w:rPr>
+                <w:rFonts w:ascii="Calibri Light" w:hAnsi="Calibri Light" w:cs="Calibri Light"/>
+              </w:rPr>
+            </w:pPr>
+            <w:r>
+              <w:rPr>
+                <w:rFonts w:ascii="Calibri Light" w:hAnsi="Calibri Light" w:cs="Calibri Light"/>
+              </w:rPr>
+              <w:t>New consent form.</w:t>
+            </w:r>
+          </w:p>
+        </w:tc>
+      </w:tr>
       <w:bookmarkEnd w:id="6"/>
     </w:tbl>
     <w:p>
@@ -1925,7 +2033,6 @@
           <w:sz w:val="34"/>
           <w:szCs w:val="34"/>
         </w:rPr>
-        <w:lastRenderedPageBreak/>
         <w:t>Commitments</w:t>
       </w:r>
     </w:p>
@@ -1965,7 +2072,21 @@
           <w:rFonts w:asciiTheme="majorHAnsi" w:hAnsiTheme="majorHAnsi" w:cstheme="majorHAnsi"/>
           <w:color w:val="000000"/>
         </w:rPr>
-        <w:t xml:space="preserve">group C2.027 </w:t>
+        <w:t>group C</w:t>
+      </w:r>
+      <w:r>
+        <w:rPr>
+          <w:rFonts w:asciiTheme="majorHAnsi" w:hAnsiTheme="majorHAnsi" w:cstheme="majorHAnsi"/>
+          <w:color w:val="000000"/>
+        </w:rPr>
+        <w:t>3</w:t>
+      </w:r>
+      <w:r>
+        <w:rPr>
+          <w:rFonts w:asciiTheme="majorHAnsi" w:hAnsiTheme="majorHAnsi" w:cstheme="majorHAnsi"/>
+          <w:color w:val="000000"/>
+        </w:rPr>
+        <w:t xml:space="preserve">.027 </w:t>
       </w:r>
       <w:r>
         <w:rPr>
@@ -2053,7 +2174,19 @@
         <w:rPr>
           <w:rFonts w:asciiTheme="majorHAnsi" w:hAnsiTheme="majorHAnsi" w:cstheme="majorHAnsi"/>
         </w:rPr>
-        <w:t xml:space="preserve">(C2.027) </w:t>
+        <w:t>(C</w:t>
+      </w:r>
+      <w:r>
+        <w:rPr>
+          <w:rFonts w:asciiTheme="majorHAnsi" w:hAnsiTheme="majorHAnsi" w:cstheme="majorHAnsi"/>
+        </w:rPr>
+        <w:t>3</w:t>
+      </w:r>
+      <w:r>
+        <w:rPr>
+          <w:rFonts w:asciiTheme="majorHAnsi" w:hAnsiTheme="majorHAnsi" w:cstheme="majorHAnsi"/>
+        </w:rPr>
+        <w:t xml:space="preserve">.027) </w:t>
       </w:r>
       <w:r>
         <w:rPr>
@@ -2358,7 +2491,21 @@
           <w:rFonts w:asciiTheme="majorHAnsi" w:hAnsiTheme="majorHAnsi" w:cstheme="majorHAnsi"/>
           <w:lang w:val="en-US"/>
         </w:rPr>
-        <w:t>of the group C2.027</w:t>
+        <w:t>of the group C</w:t>
+      </w:r>
+      <w:r>
+        <w:rPr>
+          <w:rFonts w:asciiTheme="majorHAnsi" w:hAnsiTheme="majorHAnsi" w:cstheme="majorHAnsi"/>
+          <w:lang w:val="en-US"/>
+        </w:rPr>
+        <w:t>3</w:t>
+      </w:r>
+      <w:r>
+        <w:rPr>
+          <w:rFonts w:asciiTheme="majorHAnsi" w:hAnsiTheme="majorHAnsi" w:cstheme="majorHAnsi"/>
+          <w:lang w:val="en-US"/>
+        </w:rPr>
+        <w:t>.027</w:t>
       </w:r>
       <w:r>
         <w:rPr>
@@ -2538,7 +2685,7 @@
                           </pic:cNvPicPr>
                         </pic:nvPicPr>
                         <pic:blipFill>
-                          <a:blip r:embed="rId15">
+                          <a:blip r:embed="rId14">
                             <a:extLst>
                               <a:ext uri="{28A0092B-C50C-407E-A947-70E740481C1C}">
                                 <a14:useLocalDpi xmlns:a14="http://schemas.microsoft.com/office/drawing/2010/main" val="0"/>
@@ -2717,7 +2864,7 @@
                           </pic:cNvPicPr>
                         </pic:nvPicPr>
                         <pic:blipFill>
-                          <a:blip r:embed="rId16">
+                          <a:blip r:embed="rId15">
                             <a:extLst>
                               <a:ext uri="{28A0092B-C50C-407E-A947-70E740481C1C}">
                                 <a14:useLocalDpi xmlns:a14="http://schemas.microsoft.com/office/drawing/2010/main" val="0"/>
@@ -2876,7 +3023,7 @@
                           <pic:cNvPicPr preferRelativeResize="0"/>
                         </pic:nvPicPr>
                         <pic:blipFill>
-                          <a:blip r:embed="rId17">
+                          <a:blip r:embed="rId16">
                             <a:extLst>
                               <a:ext uri="{28A0092B-C50C-407E-A947-70E740481C1C}">
                                 <a14:useLocalDpi xmlns:a14="http://schemas.microsoft.com/office/drawing/2010/main" val="0"/>
@@ -3046,7 +3193,7 @@
                           </pic:cNvPicPr>
                         </pic:nvPicPr>
                         <pic:blipFill>
-                          <a:blip r:embed="rId18" cstate="print">
+                          <a:blip r:embed="rId17" cstate="print">
                             <a:extLst>
                               <a:ext uri="{28A0092B-C50C-407E-A947-70E740481C1C}">
                                 <a14:useLocalDpi xmlns:a14="http://schemas.microsoft.com/office/drawing/2010/main" val="0"/>
@@ -3225,7 +3372,7 @@
                           </pic:cNvPicPr>
                         </pic:nvPicPr>
                         <pic:blipFill>
-                          <a:blip r:embed="rId19" cstate="print">
+                          <a:blip r:embed="rId18" cstate="print">
                             <a:extLst>
                               <a:ext uri="{28A0092B-C50C-407E-A947-70E740481C1C}">
                                 <a14:useLocalDpi xmlns:a14="http://schemas.microsoft.com/office/drawing/2010/main" val="0"/>
@@ -3350,7 +3497,7 @@
 </file>
 
 <file path=word/numbering.xml><?xml version="1.0" encoding="utf-8"?>
-<w:numbering xmlns:wpc="http://schemas.microsoft.com/office/word/2010/wordprocessingCanvas" xmlns:cx="http://schemas.microsoft.com/office/drawing/2014/chartex" xmlns:cx1="http://schemas.microsoft.com/office/drawing/2015/9/8/chartex" xmlns:cx2="http://schemas.microsoft.com/office/drawing/2015/10/21/chartex" xmlns:cx3="http://schemas.microsoft.com/office/drawing/2016/5/9/chartex" xmlns:cx4="http://schemas.microsoft.com/office/drawing/2016/5/10/chartex" xmlns:cx5="http://schemas.microsoft.com/office/drawing/2016/5/11/chartex" xmlns:cx6="http://schemas.microsoft.com/office/drawing/2016/5/12/chartex" xmlns:cx7="http://schemas.microsoft.com/office/drawing/2016/5/13/chartex" xmlns:cx8="http://schemas.microsoft.com/office/drawing/2016/5/14/chartex" xmlns:mc="http://schemas.openxmlformats.org/markup-compatibility/2006" xmlns:aink="http://schemas.microsoft.com/office/drawing/2016/ink" xmlns:am3d="http://schemas.microsoft.com/office/drawing/2017/model3d" xmlns:o="urn:schemas-microsoft-com:office:office" xmlns:oel="http://schemas.microsoft.com/office/2019/extlst" xmlns:r="http://schemas.openxmlformats.org/officeDocument/2006/relationships" xmlns:m="http://schemas.openxmlformats.org/officeDocument/2006/math" xmlns:v="urn:schemas-microsoft-com:vml" xmlns:wp14="http://schemas.microsoft.com/office/word/2010/wordprocessingDrawing" xmlns:wp="http://schemas.openxmlformats.org/drawingml/2006/wordprocessingDrawing" xmlns:w10="urn:schemas-microsoft-com:office:word" xmlns:w="http://schemas.openxmlformats.org/wordprocessingml/2006/main" xmlns:w14="http://schemas.microsoft.com/office/word/2010/wordml" xmlns:w15="http://schemas.microsoft.com/office/word/2012/wordml" xmlns:w16cex="http://schemas.microsoft.com/office/word/2018/wordml/cex" xmlns:w16cid="http://schemas.microsoft.com/office/word/2016/wordml/cid" xmlns:w16="http://schemas.microsoft.com/office/word/2018/wordml" xmlns:w16du="http://schemas.microsoft.com/office/word/2023/wordml/word16du" xmlns:w16sdtdh="http://schemas.microsoft.com/office/word/2020/wordml/sdtdatahash" xmlns:w16sdtfl="http://schemas.microsoft.com/office/word/2024/wordml/sdtformatlock" xmlns:w16se="http://schemas.microsoft.com/office/word/2015/wordml/symex" xmlns:wpg="http://schemas.microsoft.com/office/word/2010/wordprocessingGroup" xmlns:wpi="http://schemas.microsoft.com/office/word/2010/wordprocessingInk" xmlns:wne="http://schemas.microsoft.com/office/word/2006/wordml" xmlns:wps="http://schemas.microsoft.com/office/word/2010/wordprocessingShape" mc:Ignorable="w14 w15 w16se w16cid w16 w16cex w16sdtdh w16sdtfl w16du wp14">
+<w:numbering xmlns:wpc="http://schemas.microsoft.com/office/word/2010/wordprocessingCanvas" xmlns:cx="http://schemas.microsoft.com/office/drawing/2014/chartex" xmlns:cx1="http://schemas.microsoft.com/office/drawing/2015/9/8/chartex" xmlns:cx2="http://schemas.microsoft.com/office/drawing/2015/10/21/chartex" xmlns:cx3="http://schemas.microsoft.com/office/drawing/2016/5/9/chartex" xmlns:cx4="http://schemas.microsoft.com/office/drawing/2016/5/10/chartex" xmlns:cx5="http://schemas.microsoft.com/office/drawing/2016/5/11/chartex" xmlns:cx6="http://schemas.microsoft.com/office/drawing/2016/5/12/chartex" xmlns:cx7="http://schemas.microsoft.com/office/drawing/2016/5/13/chartex" xmlns:cx8="http://schemas.microsoft.com/office/drawing/2016/5/14/chartex" xmlns:mc="http://schemas.openxmlformats.org/markup-compatibility/2006" xmlns:aink="http://schemas.microsoft.com/office/drawing/2016/ink" xmlns:am3d="http://schemas.microsoft.com/office/drawing/2017/model3d" xmlns:o="urn:schemas-microsoft-com:office:office" xmlns:oel="http://schemas.microsoft.com/office/2019/extlst" xmlns:r="http://schemas.openxmlformats.org/officeDocument/2006/relationships" xmlns:m="http://schemas.openxmlformats.org/officeDocument/2006/math" xmlns:v="urn:schemas-microsoft-com:vml" xmlns:wp14="http://schemas.microsoft.com/office/word/2010/wordprocessingDrawing" xmlns:wp="http://schemas.openxmlformats.org/drawingml/2006/wordprocessingDrawing" xmlns:w10="urn:schemas-microsoft-com:office:word" xmlns:w="http://schemas.openxmlformats.org/wordprocessingml/2006/main" xmlns:w14="http://schemas.microsoft.com/office/word/2010/wordml" xmlns:w15="http://schemas.microsoft.com/office/word/2012/wordml" xmlns:w16cex="http://schemas.microsoft.com/office/word/2018/wordml/cex" xmlns:w16cid="http://schemas.microsoft.com/office/word/2016/wordml/cid" xmlns:w16="http://schemas.microsoft.com/office/word/2018/wordml" xmlns:w16sdtdh="http://schemas.microsoft.com/office/word/2020/wordml/sdtdatahash" xmlns:w16se="http://schemas.microsoft.com/office/word/2015/wordml/symex" xmlns:wpg="http://schemas.microsoft.com/office/word/2010/wordprocessingGroup" xmlns:wpi="http://schemas.microsoft.com/office/word/2010/wordprocessingInk" xmlns:wne="http://schemas.microsoft.com/office/word/2006/wordml" xmlns:wps="http://schemas.microsoft.com/office/word/2010/wordprocessingShape" mc:Ignorable="w14 w15 w16se w16cid w16 w16cex w16sdtdh wp14">
   <w:abstractNum w:abstractNumId="0" w15:restartNumberingAfterBreak="0">
     <w:nsid w:val="180A7B18"/>
     <w:multiLevelType w:val="multilevel"/>
@@ -3818,7 +3965,7 @@
 </file>
 
 <file path=word/styles.xml><?xml version="1.0" encoding="utf-8"?>
-<w:styles xmlns:mc="http://schemas.openxmlformats.org/markup-compatibility/2006" xmlns:r="http://schemas.openxmlformats.org/officeDocument/2006/relationships" xmlns:w="http://schemas.openxmlformats.org/wordprocessingml/2006/main" xmlns:w14="http://schemas.microsoft.com/office/word/2010/wordml" xmlns:w15="http://schemas.microsoft.com/office/word/2012/wordml" xmlns:w16cex="http://schemas.microsoft.com/office/word/2018/wordml/cex" xmlns:w16cid="http://schemas.microsoft.com/office/word/2016/wordml/cid" xmlns:w16="http://schemas.microsoft.com/office/word/2018/wordml" xmlns:w16du="http://schemas.microsoft.com/office/word/2023/wordml/word16du" xmlns:w16sdtdh="http://schemas.microsoft.com/office/word/2020/wordml/sdtdatahash" xmlns:w16sdtfl="http://schemas.microsoft.com/office/word/2024/wordml/sdtformatlock" xmlns:w16se="http://schemas.microsoft.com/office/word/2015/wordml/symex" mc:Ignorable="w14 w15 w16se w16cid w16 w16cex w16sdtdh w16sdtfl w16du">
+<w:styles xmlns:mc="http://schemas.openxmlformats.org/markup-compatibility/2006" xmlns:r="http://schemas.openxmlformats.org/officeDocument/2006/relationships" xmlns:w="http://schemas.openxmlformats.org/wordprocessingml/2006/main" xmlns:w14="http://schemas.microsoft.com/office/word/2010/wordml" xmlns:w15="http://schemas.microsoft.com/office/word/2012/wordml" xmlns:w16cex="http://schemas.microsoft.com/office/word/2018/wordml/cex" xmlns:w16cid="http://schemas.microsoft.com/office/word/2016/wordml/cid" xmlns:w16="http://schemas.microsoft.com/office/word/2018/wordml" xmlns:w16sdtdh="http://schemas.microsoft.com/office/word/2020/wordml/sdtdatahash" xmlns:w16se="http://schemas.microsoft.com/office/word/2015/wordml/symex" mc:Ignorable="w14 w15 w16se w16cid w16 w16cex w16sdtdh">
   <w:docDefaults>
     <w:rPrDefault>
       <w:rPr>

</xml_diff>

<commit_message>
update: revisando todos los docs
</commit_message>
<xml_diff>
--- a/reports/C3/Consent Form About Call 2 Material.docx
+++ b/reports/C3/Consent Form About Call 2 Material.docx
@@ -413,7 +413,7 @@
             <w:rFonts w:asciiTheme="majorHAnsi" w:hAnsiTheme="majorHAnsi" w:cstheme="majorHAnsi"/>
             <w:lang w:val="es-ES"/>
           </w:rPr>
-          <w:t>https://github.com/DP2-C1-027/AirNav-Logistics-C2</w:t>
+          <w:t>https://github.com/DP2-C1-027/AirNav-Logistics-C3</w:t>
         </w:r>
       </w:hyperlink>
       <w:r>
@@ -627,7 +627,7 @@
             <w:rFonts w:asciiTheme="majorHAnsi" w:hAnsiTheme="majorHAnsi" w:cstheme="majorHAnsi"/>
             <w:lang w:val="es-ES"/>
           </w:rPr>
-          <w:t>https://github.com/DP2-C1-027/AirNav-Logistics-C2</w:t>
+          <w:t>https://github.com/DP2-C1-027/AirNav-Logistics-C3</w:t>
         </w:r>
       </w:hyperlink>
       <w:r>
@@ -740,7 +740,13 @@
         <w:rPr>
           <w:rFonts w:asciiTheme="majorHAnsi" w:hAnsiTheme="majorHAnsi" w:cstheme="majorHAnsi"/>
         </w:rPr>
-        <w:t>11</w:t>
+        <w:t>1</w:t>
+      </w:r>
+      <w:r>
+        <w:rPr>
+          <w:rFonts w:asciiTheme="majorHAnsi" w:hAnsiTheme="majorHAnsi" w:cstheme="majorHAnsi"/>
+        </w:rPr>
+        <w:t>0</w:t>
       </w:r>
       <w:r>
         <w:rPr>
@@ -752,13 +758,7 @@
         <w:rPr>
           <w:rFonts w:asciiTheme="majorHAnsi" w:hAnsiTheme="majorHAnsi" w:cstheme="majorHAnsi"/>
         </w:rPr>
-        <w:t>0</w:t>
-      </w:r>
-      <w:r>
-        <w:rPr>
-          <w:rFonts w:asciiTheme="majorHAnsi" w:hAnsiTheme="majorHAnsi" w:cstheme="majorHAnsi"/>
-        </w:rPr>
-        <w:t>8</w:t>
+        <w:t>16</w:t>
       </w:r>
       <w:r>
         <w:rPr>
@@ -1734,6 +1734,83 @@
           </w:p>
         </w:tc>
       </w:tr>
+      <w:tr>
+        <w:tc>
+          <w:tcPr>
+            <w:tcW w:w="3009" w:type="dxa"/>
+            <w:tcMar>
+              <w:top w:w="100" w:type="dxa"/>
+              <w:left w:w="100" w:type="dxa"/>
+              <w:bottom w:w="100" w:type="dxa"/>
+              <w:right w:w="100" w:type="dxa"/>
+            </w:tcMar>
+          </w:tcPr>
+          <w:p>
+            <w:pPr>
+              <w:widowControl w:val="0"/>
+              <w:rPr>
+                <w:rFonts w:ascii="Calibri Light" w:hAnsi="Calibri Light" w:cs="Calibri Light"/>
+              </w:rPr>
+            </w:pPr>
+            <w:r>
+              <w:rPr>
+                <w:rFonts w:ascii="Calibri Light" w:hAnsi="Calibri Light" w:cs="Calibri Light"/>
+              </w:rPr>
+              <w:t>3.0</w:t>
+            </w:r>
+          </w:p>
+        </w:tc>
+        <w:tc>
+          <w:tcPr>
+            <w:tcW w:w="2651" w:type="dxa"/>
+            <w:tcMar>
+              <w:top w:w="100" w:type="dxa"/>
+              <w:left w:w="100" w:type="dxa"/>
+              <w:bottom w:w="100" w:type="dxa"/>
+              <w:right w:w="100" w:type="dxa"/>
+            </w:tcMar>
+          </w:tcPr>
+          <w:p>
+            <w:pPr>
+              <w:widowControl w:val="0"/>
+              <w:rPr>
+                <w:rFonts w:ascii="Calibri Light" w:hAnsi="Calibri Light" w:cs="Calibri Light"/>
+              </w:rPr>
+            </w:pPr>
+            <w:r>
+              <w:rPr>
+                <w:rFonts w:ascii="Calibri Light" w:hAnsi="Calibri Light" w:cs="Calibri Light"/>
+              </w:rPr>
+              <w:t>10/16/2025</w:t>
+            </w:r>
+          </w:p>
+        </w:tc>
+        <w:tc>
+          <w:tcPr>
+            <w:tcW w:w="3369" w:type="dxa"/>
+            <w:tcMar>
+              <w:top w:w="100" w:type="dxa"/>
+              <w:left w:w="100" w:type="dxa"/>
+              <w:bottom w:w="100" w:type="dxa"/>
+              <w:right w:w="100" w:type="dxa"/>
+            </w:tcMar>
+          </w:tcPr>
+          <w:p>
+            <w:pPr>
+              <w:widowControl w:val="0"/>
+              <w:rPr>
+                <w:rFonts w:ascii="Calibri Light" w:hAnsi="Calibri Light" w:cs="Calibri Light"/>
+              </w:rPr>
+            </w:pPr>
+            <w:r>
+              <w:rPr>
+                <w:rFonts w:ascii="Calibri Light" w:hAnsi="Calibri Light" w:cs="Calibri Light"/>
+              </w:rPr>
+              <w:t>Adapted to C3 delivery.</w:t>
+            </w:r>
+          </w:p>
+        </w:tc>
+      </w:tr>
       <w:bookmarkEnd w:id="6"/>
     </w:tbl>
     <w:p>
@@ -2103,6 +2180,13 @@
         <w:t xml:space="preserve"> This material is provided by the previous group C1.027</w:t>
       </w:r>
       <w:r>
+        <w:rPr>
+          <w:rFonts w:asciiTheme="majorHAnsi" w:hAnsiTheme="majorHAnsi" w:cstheme="majorHAnsi"/>
+          <w:color w:val="000000"/>
+        </w:rPr>
+        <w:t xml:space="preserve"> and C2.027</w:t>
+      </w:r>
+      <w:r>
         <w:t xml:space="preserve"> </w:t>
       </w:r>
       <w:r>
@@ -2484,6 +2568,7 @@
           <w:rFonts w:asciiTheme="majorHAnsi" w:hAnsiTheme="majorHAnsi" w:cstheme="majorHAnsi"/>
           <w:lang w:val="en-US"/>
         </w:rPr>
+        <w:lastRenderedPageBreak/>
         <w:t xml:space="preserve">We grant our explicit authorization for the students </w:t>
       </w:r>
       <w:r>

</xml_diff>